<commit_message>
Compress pictures for tasks 4.* Add design file with report pictures for tasks 4.*
</commit_message>
<xml_diff>
--- a/lab_4/task_1/task_1.docx
+++ b/lab_4/task_1/task_1.docx
@@ -259,8 +259,11 @@
         </mc:AlternateContent>
       </w:r>
       <w:r>
+        <w:rPr>
+          <w:noProof/>
+        </w:rPr>
         <w:drawing>
-          <wp:inline distT="0" distB="0" distL="0" distR="0" wp14:anchorId="4CCE5632" wp14:editId="78BA5580">
+          <wp:inline distT="0" distB="0" distL="0" distR="0" wp14:anchorId="4CCE5632" wp14:editId="58DAA6A8">
             <wp:extent cx="3618188" cy="3243784"/>
             <wp:effectExtent l="0" t="0" r="1905" b="0"/>
             <wp:docPr id="1175558911" name="Picture 1" descr="A diagram of a network&#10;&#10;AI-generated content may be incorrect."/>
@@ -275,7 +278,13 @@
                     <pic:cNvPicPr/>
                   </pic:nvPicPr>
                   <pic:blipFill>
-                    <a:blip r:embed="rId7"/>
+                    <a:blip r:embed="rId7" cstate="email">
+                      <a:extLst>
+                        <a:ext uri="{28A0092B-C50C-407E-A947-70E740481C1C}">
+                          <a14:useLocalDpi xmlns:a14="http://schemas.microsoft.com/office/drawing/2010/main"/>
+                        </a:ext>
+                      </a:extLst>
+                    </a:blip>
                     <a:stretch>
                       <a:fillRect/>
                     </a:stretch>
@@ -783,8 +792,11 @@
         </mc:AlternateContent>
       </w:r>
       <w:r>
+        <w:rPr>
+          <w:noProof/>
+        </w:rPr>
         <w:drawing>
-          <wp:inline distT="0" distB="0" distL="0" distR="0" wp14:anchorId="2557EBEB" wp14:editId="3B0126BE">
+          <wp:inline distT="0" distB="0" distL="0" distR="0" wp14:anchorId="2557EBEB" wp14:editId="0E0FD6FA">
             <wp:extent cx="3742972" cy="3383438"/>
             <wp:effectExtent l="0" t="0" r="3810" b="0"/>
             <wp:docPr id="163494813" name="Picture 1" descr="A diagram of a network&#10;&#10;AI-generated content may be incorrect."/>
@@ -799,7 +811,13 @@
                     <pic:cNvPicPr/>
                   </pic:nvPicPr>
                   <pic:blipFill>
-                    <a:blip r:embed="rId8"/>
+                    <a:blip r:embed="rId8" cstate="email">
+                      <a:extLst>
+                        <a:ext uri="{28A0092B-C50C-407E-A947-70E740481C1C}">
+                          <a14:useLocalDpi xmlns:a14="http://schemas.microsoft.com/office/drawing/2010/main"/>
+                        </a:ext>
+                      </a:extLst>
+                    </a:blip>
                     <a:stretch>
                       <a:fillRect/>
                     </a:stretch>
@@ -1151,19 +1169,7 @@
         <w:pStyle w:val="Caption"/>
       </w:pPr>
       <w:r>
-        <w:t xml:space="preserve">Tabela </w:t>
-      </w:r>
-      <w:r>
-        <w:t>2</w:t>
-      </w:r>
-      <w:r>
-        <w:t xml:space="preserve"> Tabela wag oraz poprzedników</w:t>
-      </w:r>
-      <w:r>
-        <w:t xml:space="preserve"> po pierwszej iteracji algorytmu</w:t>
-      </w:r>
-      <w:r>
-        <w:t>.</w:t>
+        <w:t>Tabela 2 Tabela wag oraz poprzedników po pierwszej iteracji algorytmu.</w:t>
       </w:r>
     </w:p>
     <w:p>
@@ -1193,8 +1199,11 @@
         <w:pStyle w:val="Caption"/>
       </w:pPr>
       <w:r>
+        <w:rPr>
+          <w:noProof/>
+        </w:rPr>
         <w:drawing>
-          <wp:inline distT="0" distB="0" distL="0" distR="0" wp14:anchorId="6C5CF0F4" wp14:editId="6BD149C3">
+          <wp:inline distT="0" distB="0" distL="0" distR="0" wp14:anchorId="6C5CF0F4" wp14:editId="558C9A7F">
             <wp:extent cx="3617553" cy="3262852"/>
             <wp:effectExtent l="0" t="0" r="2540" b="1270"/>
             <wp:docPr id="653981706" name="Picture 1" descr="A diagram of a network&#10;&#10;AI-generated content may be incorrect."/>
@@ -1209,7 +1218,13 @@
                     <pic:cNvPicPr/>
                   </pic:nvPicPr>
                   <pic:blipFill>
-                    <a:blip r:embed="rId9"/>
+                    <a:blip r:embed="rId9" cstate="email">
+                      <a:extLst>
+                        <a:ext uri="{28A0092B-C50C-407E-A947-70E740481C1C}">
+                          <a14:useLocalDpi xmlns:a14="http://schemas.microsoft.com/office/drawing/2010/main"/>
+                        </a:ext>
+                      </a:extLst>
+                    </a:blip>
                     <a:stretch>
                       <a:fillRect/>
                     </a:stretch>
@@ -1792,8 +1807,11 @@
         <w:pStyle w:val="Caption"/>
       </w:pPr>
       <w:r>
+        <w:rPr>
+          <w:noProof/>
+        </w:rPr>
         <w:drawing>
-          <wp:inline distT="0" distB="0" distL="0" distR="0" wp14:anchorId="644BB69A" wp14:editId="3C89B9BD">
+          <wp:inline distT="0" distB="0" distL="0" distR="0" wp14:anchorId="644BB69A" wp14:editId="08A5A3E1">
             <wp:extent cx="3805169" cy="3457367"/>
             <wp:effectExtent l="0" t="0" r="5080" b="0"/>
             <wp:docPr id="1529781378" name="Picture 1" descr="A diagram of a network&#10;&#10;AI-generated content may be incorrect."/>
@@ -1808,7 +1826,13 @@
                     <pic:cNvPicPr/>
                   </pic:nvPicPr>
                   <pic:blipFill>
-                    <a:blip r:embed="rId10"/>
+                    <a:blip r:embed="rId10" cstate="email">
+                      <a:extLst>
+                        <a:ext uri="{28A0092B-C50C-407E-A947-70E740481C1C}">
+                          <a14:useLocalDpi xmlns:a14="http://schemas.microsoft.com/office/drawing/2010/main"/>
+                        </a:ext>
+                      </a:extLst>
+                    </a:blip>
                     <a:stretch>
                       <a:fillRect/>
                     </a:stretch>
@@ -2166,13 +2190,7 @@
         <w:pStyle w:val="Caption"/>
       </w:pPr>
       <w:r>
-        <w:t xml:space="preserve">Tabela </w:t>
-      </w:r>
-      <w:r>
-        <w:t>4</w:t>
-      </w:r>
-      <w:r>
-        <w:t xml:space="preserve"> </w:t>
+        <w:t xml:space="preserve">Tabela 4 </w:t>
       </w:r>
       <w:r>
         <w:t xml:space="preserve">Tabela wag oraz poprzedników po </w:t>
@@ -2232,8 +2250,11 @@
         <w:pStyle w:val="Caption"/>
       </w:pPr>
       <w:r>
+        <w:rPr>
+          <w:noProof/>
+        </w:rPr>
         <w:drawing>
-          <wp:inline distT="0" distB="0" distL="0" distR="0" wp14:anchorId="4993D894" wp14:editId="23ADACD8">
+          <wp:inline distT="0" distB="0" distL="0" distR="0" wp14:anchorId="4993D894" wp14:editId="1987C538">
             <wp:extent cx="3826165" cy="3457367"/>
             <wp:effectExtent l="0" t="0" r="0" b="0"/>
             <wp:docPr id="885130004" name="Picture 1" descr="A diagram of a network&#10;&#10;AI-generated content may be incorrect."/>
@@ -2248,7 +2269,13 @@
                     <pic:cNvPicPr/>
                   </pic:nvPicPr>
                   <pic:blipFill>
-                    <a:blip r:embed="rId11"/>
+                    <a:blip r:embed="rId11" cstate="email">
+                      <a:extLst>
+                        <a:ext uri="{28A0092B-C50C-407E-A947-70E740481C1C}">
+                          <a14:useLocalDpi xmlns:a14="http://schemas.microsoft.com/office/drawing/2010/main"/>
+                        </a:ext>
+                      </a:extLst>
+                    </a:blip>
                     <a:stretch>
                       <a:fillRect/>
                     </a:stretch>
@@ -2600,13 +2627,7 @@
         <w:pStyle w:val="Caption"/>
       </w:pPr>
       <w:r>
-        <w:t xml:space="preserve">Tabela </w:t>
-      </w:r>
-      <w:r>
-        <w:t>5</w:t>
-      </w:r>
-      <w:r>
-        <w:t xml:space="preserve"> </w:t>
+        <w:t xml:space="preserve">Tabela 5 </w:t>
       </w:r>
       <w:r>
         <w:t xml:space="preserve">Tabela wag oraz poprzedników po </w:t>
@@ -2659,8 +2680,11 @@
         <w:pStyle w:val="Caption"/>
       </w:pPr>
       <w:r>
+        <w:rPr>
+          <w:noProof/>
+        </w:rPr>
         <w:drawing>
-          <wp:inline distT="0" distB="0" distL="0" distR="0" wp14:anchorId="7F867923" wp14:editId="03B6A4CC">
+          <wp:inline distT="0" distB="0" distL="0" distR="0" wp14:anchorId="7F867923" wp14:editId="10409B05">
             <wp:extent cx="3951276" cy="3569981"/>
             <wp:effectExtent l="0" t="0" r="0" b="0"/>
             <wp:docPr id="1046247772" name="Picture 1" descr="A diagram of a network&#10;&#10;AI-generated content may be incorrect."/>
@@ -2675,7 +2699,13 @@
                     <pic:cNvPicPr/>
                   </pic:nvPicPr>
                   <pic:blipFill>
-                    <a:blip r:embed="rId12"/>
+                    <a:blip r:embed="rId12" cstate="email">
+                      <a:extLst>
+                        <a:ext uri="{28A0092B-C50C-407E-A947-70E740481C1C}">
+                          <a14:useLocalDpi xmlns:a14="http://schemas.microsoft.com/office/drawing/2010/main"/>
+                        </a:ext>
+                      </a:extLst>
+                    </a:blip>
                     <a:stretch>
                       <a:fillRect/>
                     </a:stretch>
@@ -3039,13 +3069,7 @@
         <w:pStyle w:val="Caption"/>
       </w:pPr>
       <w:r>
-        <w:t xml:space="preserve">Tabela </w:t>
-      </w:r>
-      <w:r>
-        <w:t>6</w:t>
-      </w:r>
-      <w:r>
-        <w:t xml:space="preserve"> </w:t>
+        <w:t xml:space="preserve">Tabela 6 </w:t>
       </w:r>
       <w:r>
         <w:t xml:space="preserve">Tabela wag oraz poprzedników po </w:t>
@@ -3088,8 +3112,11 @@
         <w:pStyle w:val="Caption"/>
       </w:pPr>
       <w:r>
+        <w:rPr>
+          <w:noProof/>
+        </w:rPr>
         <w:drawing>
-          <wp:inline distT="0" distB="0" distL="0" distR="0" wp14:anchorId="29A64CF3" wp14:editId="7E001FEE">
+          <wp:inline distT="0" distB="0" distL="0" distR="0" wp14:anchorId="29A64CF3" wp14:editId="0C18033B">
             <wp:extent cx="4491907" cy="4079344"/>
             <wp:effectExtent l="0" t="0" r="4445" b="0"/>
             <wp:docPr id="1521881062" name="Picture 1" descr="A diagram of a network&#10;&#10;AI-generated content may be incorrect."/>
@@ -3104,7 +3131,13 @@
                     <pic:cNvPicPr/>
                   </pic:nvPicPr>
                   <pic:blipFill>
-                    <a:blip r:embed="rId13"/>
+                    <a:blip r:embed="rId13" cstate="email">
+                      <a:extLst>
+                        <a:ext uri="{28A0092B-C50C-407E-A947-70E740481C1C}">
+                          <a14:useLocalDpi xmlns:a14="http://schemas.microsoft.com/office/drawing/2010/main"/>
+                        </a:ext>
+                      </a:extLst>
+                    </a:blip>
                     <a:stretch>
                       <a:fillRect/>
                     </a:stretch>
@@ -3866,6 +3899,7 @@
   <w:style w:type="character" w:default="1" w:styleId="DefaultParagraphFont">
     <w:name w:val="Default Paragraph Font"/>
     <w:uiPriority w:val="1"/>
+    <w:semiHidden/>
     <w:unhideWhenUsed/>
   </w:style>
   <w:style w:type="table" w:default="1" w:styleId="TableNormal">

</xml_diff>